<commit_message>
UI design team report
</commit_message>
<xml_diff>
--- a/Deliverables/UIDesign/Team Report UI Design.docx
+++ b/Deliverables/UIDesign/Team Report UI Design.docx
@@ -31,17 +31,29 @@
           <w:sz w:val="28"/>
           <w:szCs w:val="28"/>
         </w:rPr>
-        <w:t xml:space="preserve">Team Name: </w:t>
-      </w:r>
-      <w:r>
-        <w:rPr>
-          <w:rFonts w:ascii="Times New Roman" w:eastAsia="Times New Roman" w:hAnsi="Times New Roman" w:cs="Times New Roman"/>
+        <w:t>Team Name</w:t>
+      </w:r>
+      <w:proofErr w:type="gramStart"/>
+      <w:r>
+        <w:rPr>
+          <w:rFonts w:ascii="Times New Roman" w:eastAsia="Times New Roman" w:hAnsi="Times New Roman" w:cs="Times New Roman"/>
+          <w:b/>
           <w:color w:val="000000"/>
           <w:sz w:val="28"/>
           <w:szCs w:val="28"/>
         </w:rPr>
+        <w:t xml:space="preserve">: </w:t>
+      </w:r>
+      <w:r>
+        <w:rPr>
+          <w:rFonts w:ascii="Times New Roman" w:eastAsia="Times New Roman" w:hAnsi="Times New Roman" w:cs="Times New Roman"/>
+          <w:color w:val="000000"/>
+          <w:sz w:val="28"/>
+          <w:szCs w:val="28"/>
+        </w:rPr>
         <w:t>!Failing</w:t>
       </w:r>
+      <w:proofErr w:type="gramEnd"/>
     </w:p>
     <w:p>
       <w:pPr>
@@ -121,7 +133,27 @@
           <w:sz w:val="28"/>
           <w:szCs w:val="28"/>
         </w:rPr>
-        <w:t xml:space="preserve">Kevin Cadavillo, Jack Wu, </w:t>
+        <w:t xml:space="preserve">Kevin </w:t>
+      </w:r>
+      <w:proofErr w:type="spellStart"/>
+      <w:r>
+        <w:rPr>
+          <w:rFonts w:ascii="Times New Roman" w:eastAsia="Times New Roman" w:hAnsi="Times New Roman" w:cs="Times New Roman"/>
+          <w:color w:val="000000"/>
+          <w:sz w:val="28"/>
+          <w:szCs w:val="28"/>
+        </w:rPr>
+        <w:t>Cadavillo</w:t>
+      </w:r>
+      <w:proofErr w:type="spellEnd"/>
+      <w:r>
+        <w:rPr>
+          <w:rFonts w:ascii="Times New Roman" w:eastAsia="Times New Roman" w:hAnsi="Times New Roman" w:cs="Times New Roman"/>
+          <w:color w:val="000000"/>
+          <w:sz w:val="28"/>
+          <w:szCs w:val="28"/>
+        </w:rPr>
+        <w:t xml:space="preserve">, Jack Wu, </w:t>
       </w:r>
       <w:r>
         <w:rPr>
@@ -1470,7 +1502,25 @@
                 <w:sz w:val="24"/>
                 <w:szCs w:val="24"/>
               </w:rPr>
-              <w:t xml:space="preserve">-Implemented “Chats”, “Chatbox”, and “Setup Study Session” screens. </w:t>
+              <w:t>-Implemented “Chats”, “</w:t>
+            </w:r>
+            <w:proofErr w:type="spellStart"/>
+            <w:r>
+              <w:rPr>
+                <w:rFonts w:ascii="Times New Roman" w:eastAsia="Times New Roman" w:hAnsi="Times New Roman" w:cs="Times New Roman"/>
+                <w:sz w:val="24"/>
+                <w:szCs w:val="24"/>
+              </w:rPr>
+              <w:t>Chatbox</w:t>
+            </w:r>
+            <w:proofErr w:type="spellEnd"/>
+            <w:r>
+              <w:rPr>
+                <w:rFonts w:ascii="Times New Roman" w:eastAsia="Times New Roman" w:hAnsi="Times New Roman" w:cs="Times New Roman"/>
+                <w:sz w:val="24"/>
+                <w:szCs w:val="24"/>
+              </w:rPr>
+              <w:t xml:space="preserve">”, and “Setup Study Session” screens. </w:t>
             </w:r>
           </w:p>
           <w:p>
@@ -1520,7 +1570,25 @@
                 <w:sz w:val="24"/>
                 <w:szCs w:val="24"/>
               </w:rPr>
-              <w:t>-Created “Block Student” dialog in the “Chatbox” screen.</w:t>
+              <w:t>-Created “Block Student” dialog in the “</w:t>
+            </w:r>
+            <w:proofErr w:type="spellStart"/>
+            <w:r>
+              <w:rPr>
+                <w:rFonts w:ascii="Times New Roman" w:eastAsia="Times New Roman" w:hAnsi="Times New Roman" w:cs="Times New Roman"/>
+                <w:sz w:val="24"/>
+                <w:szCs w:val="24"/>
+              </w:rPr>
+              <w:t>Chatbox</w:t>
+            </w:r>
+            <w:proofErr w:type="spellEnd"/>
+            <w:r>
+              <w:rPr>
+                <w:rFonts w:ascii="Times New Roman" w:eastAsia="Times New Roman" w:hAnsi="Times New Roman" w:cs="Times New Roman"/>
+                <w:sz w:val="24"/>
+                <w:szCs w:val="24"/>
+              </w:rPr>
+              <w:t>” screen.</w:t>
             </w:r>
           </w:p>
           <w:p>
@@ -1766,7 +1834,43 @@
                 <w:sz w:val="24"/>
                 <w:szCs w:val="24"/>
               </w:rPr>
-              <w:t xml:space="preserve">-Reviewed each page of the app and edited the XML to be more aesthetic (extensive work on Rate Session and minor work on user_profile, home, study sessions, etc) </w:t>
+              <w:t xml:space="preserve">-Reviewed each page of the app and edited the XML to be more aesthetic (extensive work on Rate Session and minor work on </w:t>
+            </w:r>
+            <w:proofErr w:type="spellStart"/>
+            <w:r>
+              <w:rPr>
+                <w:rFonts w:ascii="Times New Roman" w:eastAsia="Times New Roman" w:hAnsi="Times New Roman" w:cs="Times New Roman"/>
+                <w:sz w:val="24"/>
+                <w:szCs w:val="24"/>
+              </w:rPr>
+              <w:t>user_profile</w:t>
+            </w:r>
+            <w:proofErr w:type="spellEnd"/>
+            <w:r>
+              <w:rPr>
+                <w:rFonts w:ascii="Times New Roman" w:eastAsia="Times New Roman" w:hAnsi="Times New Roman" w:cs="Times New Roman"/>
+                <w:sz w:val="24"/>
+                <w:szCs w:val="24"/>
+              </w:rPr>
+              <w:t xml:space="preserve">, home, study sessions, </w:t>
+            </w:r>
+            <w:proofErr w:type="spellStart"/>
+            <w:r>
+              <w:rPr>
+                <w:rFonts w:ascii="Times New Roman" w:eastAsia="Times New Roman" w:hAnsi="Times New Roman" w:cs="Times New Roman"/>
+                <w:sz w:val="24"/>
+                <w:szCs w:val="24"/>
+              </w:rPr>
+              <w:t>etc</w:t>
+            </w:r>
+            <w:proofErr w:type="spellEnd"/>
+            <w:r>
+              <w:rPr>
+                <w:rFonts w:ascii="Times New Roman" w:eastAsia="Times New Roman" w:hAnsi="Times New Roman" w:cs="Times New Roman"/>
+                <w:sz w:val="24"/>
+                <w:szCs w:val="24"/>
+              </w:rPr>
+              <w:t xml:space="preserve">) </w:t>
             </w:r>
           </w:p>
         </w:tc>
@@ -2041,7 +2145,29 @@
                 <w:sz w:val="24"/>
                 <w:szCs w:val="24"/>
               </w:rPr>
-              <w:t>Resolution Date ( Est. – Act. )</w:t>
+              <w:t xml:space="preserve">Resolution Date </w:t>
+            </w:r>
+            <w:proofErr w:type="gramStart"/>
+            <w:r>
+              <w:rPr>
+                <w:rFonts w:ascii="Times New Roman" w:eastAsia="Times New Roman" w:hAnsi="Times New Roman" w:cs="Times New Roman"/>
+                <w:b/>
+                <w:color w:val="000000"/>
+                <w:sz w:val="24"/>
+                <w:szCs w:val="24"/>
+              </w:rPr>
+              <w:t>( Est.</w:t>
+            </w:r>
+            <w:proofErr w:type="gramEnd"/>
+            <w:r>
+              <w:rPr>
+                <w:rFonts w:ascii="Times New Roman" w:eastAsia="Times New Roman" w:hAnsi="Times New Roman" w:cs="Times New Roman"/>
+                <w:b/>
+                <w:color w:val="000000"/>
+                <w:sz w:val="24"/>
+                <w:szCs w:val="24"/>
+              </w:rPr>
+              <w:t xml:space="preserve"> – Act. )</w:t>
             </w:r>
           </w:p>
         </w:tc>
@@ -2644,26 +2770,28 @@
                 <w:szCs w:val="24"/>
               </w:rPr>
             </w:pPr>
-            <w:hyperlink r:id="rId7">
+            <w:hyperlink r:id="rId7" w:history="1">
               <w:r>
                 <w:rPr>
-                  <w:rFonts w:ascii="Times New Roman" w:eastAsia="Times New Roman" w:hAnsi="Times New Roman" w:cs="Times New Roman"/>
-                  <w:color w:val="1155CC"/>
+                  <w:rStyle w:val="Hyperlink"/>
+                  <w:rFonts w:ascii="Times New Roman" w:hAnsi="Times New Roman" w:cs="Times New Roman"/>
                   <w:sz w:val="24"/>
                   <w:szCs w:val="24"/>
-                  <w:u w:val="single"/>
                 </w:rPr>
-                <w:t>https://github.com/JZhou717/Study_Buddies/tree/master/Deliverables</w:t>
+                <w:t>https://github.com/JZhou717/Study_Buddies/tree/master/Deli</w:t>
+              </w:r>
+              <w:bookmarkStart w:id="0" w:name="_GoBack"/>
+              <w:bookmarkEnd w:id="0"/>
+              <w:r>
+                <w:rPr>
+                  <w:rStyle w:val="Hyperlink"/>
+                  <w:rFonts w:ascii="Times New Roman" w:hAnsi="Times New Roman" w:cs="Times New Roman"/>
+                  <w:sz w:val="24"/>
+                  <w:szCs w:val="24"/>
+                </w:rPr>
+                <w:t>verables/UIDesign</w:t>
               </w:r>
             </w:hyperlink>
-            <w:r>
-              <w:rPr>
-                <w:rFonts w:ascii="Times New Roman" w:eastAsia="Times New Roman" w:hAnsi="Times New Roman" w:cs="Times New Roman"/>
-                <w:sz w:val="24"/>
-                <w:szCs w:val="24"/>
-              </w:rPr>
-              <w:t>/</w:t>
-            </w:r>
           </w:p>
         </w:tc>
         <w:tc>
@@ -2720,13 +2848,23 @@
                 <w:szCs w:val="24"/>
               </w:rPr>
             </w:pPr>
-            <w:r>
-              <w:rPr>
-                <w:rFonts w:ascii="Times New Roman" w:eastAsia="Times New Roman" w:hAnsi="Times New Roman" w:cs="Times New Roman"/>
-                <w:sz w:val="24"/>
-                <w:szCs w:val="24"/>
-              </w:rPr>
-              <w:t>Study_Buddies folder</w:t>
+            <w:proofErr w:type="spellStart"/>
+            <w:r>
+              <w:rPr>
+                <w:rFonts w:ascii="Times New Roman" w:eastAsia="Times New Roman" w:hAnsi="Times New Roman" w:cs="Times New Roman"/>
+                <w:sz w:val="24"/>
+                <w:szCs w:val="24"/>
+              </w:rPr>
+              <w:t>Study_Buddies</w:t>
+            </w:r>
+            <w:proofErr w:type="spellEnd"/>
+            <w:r>
+              <w:rPr>
+                <w:rFonts w:ascii="Times New Roman" w:eastAsia="Times New Roman" w:hAnsi="Times New Roman" w:cs="Times New Roman"/>
+                <w:sz w:val="24"/>
+                <w:szCs w:val="24"/>
+              </w:rPr>
+              <w:t xml:space="preserve"> folder</w:t>
             </w:r>
           </w:p>
         </w:tc>
@@ -2802,8 +2940,6 @@
               </w:rPr>
               <w:t>Mockups</w:t>
             </w:r>
-            <w:bookmarkStart w:id="0" w:name="_GoBack"/>
-            <w:bookmarkEnd w:id="0"/>
           </w:p>
         </w:tc>
       </w:tr>
@@ -3030,7 +3166,25 @@
           <w:sz w:val="24"/>
           <w:szCs w:val="24"/>
         </w:rPr>
-        <w:t xml:space="preserve"> to use Android studio and develop a UI for an Android application (in particular I learned about activities and how the relation between the Java activity classes and the corresponding xml files). On the other hand, it was very frustrating dealing with issues setting up/updating and ultimately uninstalling/reinstalling Android Studio, which took quite a lot of time (over an hour was spent doing this). This stalled my ability to start working and in my first sitting of working on this deliverable I did not get even one whole screen done. From this I learned that I need to block off more time for setting up tools needed for the project. This deliverable also required much communication for our team to figure out how to structure our UI, so I also learned how to communicate disagreement and listen to others’ point of views. </w:t>
+        <w:t xml:space="preserve"> to use Android studio and develop a UI for an Android application (</w:t>
+      </w:r>
+      <w:proofErr w:type="gramStart"/>
+      <w:r>
+        <w:rPr>
+          <w:rFonts w:ascii="Times New Roman" w:eastAsia="Times New Roman" w:hAnsi="Times New Roman" w:cs="Times New Roman"/>
+          <w:sz w:val="24"/>
+          <w:szCs w:val="24"/>
+        </w:rPr>
+        <w:t>in particular I</w:t>
+      </w:r>
+      <w:proofErr w:type="gramEnd"/>
+      <w:r>
+        <w:rPr>
+          <w:rFonts w:ascii="Times New Roman" w:eastAsia="Times New Roman" w:hAnsi="Times New Roman" w:cs="Times New Roman"/>
+          <w:sz w:val="24"/>
+          <w:szCs w:val="24"/>
+        </w:rPr>
+        <w:t xml:space="preserve"> learned about activities and how the relation between the Java activity classes and the corresponding xml files). On the other hand, it was very frustrating dealing with issues setting up/updating and ultimately uninstalling/reinstalling Android Studio, which took quite a lot of time (over an hour was spent doing this). This stalled my ability to start working and in my first sitting of working on this deliverable I did not get even one whole screen done. From this I learned that I need to block off more time for setting up tools needed for the project. This deliverable also required much communication for our team to figure out how to structure our UI, so I also learned how to communicate disagreement and listen to others’ point of views. </w:t>
       </w:r>
     </w:p>
     <w:p>
@@ -3149,7 +3303,43 @@
           <w:sz w:val="24"/>
           <w:szCs w:val="24"/>
         </w:rPr>
-        <w:t>This week, it was my responsibility to implement the “home” page, sessions page, and rating page for our application. Throughout the process I found it refreshing to program an Android application again. It was definitely interesting picking back up on some of the things that I once knew but had forgotten. I found this deliverable to be the most engaging and interesting one of all the deliverables we have had so far.  Furthermore, I found it quite challenging to create the User Interface for our application without really going into much detail of the implementation. Much of the process seemed to be figuring out a way to represent the UI without actually implementing a decent chunk of our classes and objects. However, I do think that this approach will give us a better overall understanding of how we want our application to be structured and make our lives easier down the road.</w:t>
+        <w:t xml:space="preserve">This week, it was my responsibility to implement the “home” page, sessions page, and rating page for our application. Throughout the process I found it refreshing to program an Android application again. It was </w:t>
+      </w:r>
+      <w:proofErr w:type="gramStart"/>
+      <w:r>
+        <w:rPr>
+          <w:rFonts w:ascii="Times New Roman" w:eastAsia="Times New Roman" w:hAnsi="Times New Roman" w:cs="Times New Roman"/>
+          <w:sz w:val="24"/>
+          <w:szCs w:val="24"/>
+        </w:rPr>
+        <w:t>definitely interesting</w:t>
+      </w:r>
+      <w:proofErr w:type="gramEnd"/>
+      <w:r>
+        <w:rPr>
+          <w:rFonts w:ascii="Times New Roman" w:eastAsia="Times New Roman" w:hAnsi="Times New Roman" w:cs="Times New Roman"/>
+          <w:sz w:val="24"/>
+          <w:szCs w:val="24"/>
+        </w:rPr>
+        <w:t xml:space="preserve"> picking back up on some of the things that I once knew but had forgotten. I found this deliverable to be the most engaging and interesting one of all the deliverables we have had so far.  Furthermore, I found it quite challenging to create the User Interface for our application without really going into much detail of the implementation. Much of the process seemed to be figuring out a way to represent the UI without </w:t>
+      </w:r>
+      <w:proofErr w:type="gramStart"/>
+      <w:r>
+        <w:rPr>
+          <w:rFonts w:ascii="Times New Roman" w:eastAsia="Times New Roman" w:hAnsi="Times New Roman" w:cs="Times New Roman"/>
+          <w:sz w:val="24"/>
+          <w:szCs w:val="24"/>
+        </w:rPr>
+        <w:t>actually implementing</w:t>
+      </w:r>
+      <w:proofErr w:type="gramEnd"/>
+      <w:r>
+        <w:rPr>
+          <w:rFonts w:ascii="Times New Roman" w:eastAsia="Times New Roman" w:hAnsi="Times New Roman" w:cs="Times New Roman"/>
+          <w:sz w:val="24"/>
+          <w:szCs w:val="24"/>
+        </w:rPr>
+        <w:t xml:space="preserve"> a decent chunk of our classes and objects. However, I do think that this approach will give us a better overall understanding of how we want our application to be structured and make our lives easier down the road.</w:t>
       </w:r>
     </w:p>
     <w:p>
@@ -3290,7 +3480,61 @@
           <w:sz w:val="24"/>
           <w:szCs w:val="24"/>
         </w:rPr>
-        <w:t xml:space="preserve">, I was really excited to work on this aspect of the app. I applied what I knew about simple, good aesthetics to designing the overall look of the app as well as formatting certain pages to be more accessible, user friendly, and uniform. This meant I was doing some minor tasks like adjusting text sizes, adding padding to pages, and changing icons and also more extensive tasks like restructuring the entire XML of some pages so they don’t have text just text floating on the top left of the page. I was able to refresh myself with some skills like Illustrator and Android Studios. Not only did I hone skills I already have, I also learned new ones such as creating the navigation menu. I was able to learn a lot more about how Android works beyond the simple two page Chess App I made last semester. I believe I did a good job of keeping my team updated on every step of my process. As I was working on features that span the whole project, I made sure to coordinate carefully with my team so that we would not have any conflicts on our code files. The only thing that I </w:t>
+        <w:t xml:space="preserve">, I was </w:t>
+      </w:r>
+      <w:proofErr w:type="gramStart"/>
+      <w:r>
+        <w:rPr>
+          <w:rFonts w:ascii="Times New Roman" w:eastAsia="Times New Roman" w:hAnsi="Times New Roman" w:cs="Times New Roman"/>
+          <w:sz w:val="24"/>
+          <w:szCs w:val="24"/>
+        </w:rPr>
+        <w:t>really excited</w:t>
+      </w:r>
+      <w:proofErr w:type="gramEnd"/>
+      <w:r>
+        <w:rPr>
+          <w:rFonts w:ascii="Times New Roman" w:eastAsia="Times New Roman" w:hAnsi="Times New Roman" w:cs="Times New Roman"/>
+          <w:sz w:val="24"/>
+          <w:szCs w:val="24"/>
+        </w:rPr>
+        <w:t xml:space="preserve"> to work on this aspect of the app. I applied what I knew about simple, good aesthetics to designing the overall look of the app as well as formatting certain pages to be more accessible, user friendly, and uniform. This meant I was doing some minor tasks like adjusting text sizes, adding padding to pages, and changing icons </w:t>
+      </w:r>
+      <w:proofErr w:type="gramStart"/>
+      <w:r>
+        <w:rPr>
+          <w:rFonts w:ascii="Times New Roman" w:eastAsia="Times New Roman" w:hAnsi="Times New Roman" w:cs="Times New Roman"/>
+          <w:sz w:val="24"/>
+          <w:szCs w:val="24"/>
+        </w:rPr>
+        <w:t>and also</w:t>
+      </w:r>
+      <w:proofErr w:type="gramEnd"/>
+      <w:r>
+        <w:rPr>
+          <w:rFonts w:ascii="Times New Roman" w:eastAsia="Times New Roman" w:hAnsi="Times New Roman" w:cs="Times New Roman"/>
+          <w:sz w:val="24"/>
+          <w:szCs w:val="24"/>
+        </w:rPr>
+        <w:t xml:space="preserve"> more extensive tasks like restructuring the entire XML of some pages so they don’t have text just text floating on the top left of the page. I was able to refresh myself with some skills like Illustrator and Android Studios. Not only did I hone skills I already have, I also learned new ones such as creating the navigation menu. I was able to learn a lot more about how Android works beyond the simple </w:t>
+      </w:r>
+      <w:proofErr w:type="gramStart"/>
+      <w:r>
+        <w:rPr>
+          <w:rFonts w:ascii="Times New Roman" w:eastAsia="Times New Roman" w:hAnsi="Times New Roman" w:cs="Times New Roman"/>
+          <w:sz w:val="24"/>
+          <w:szCs w:val="24"/>
+        </w:rPr>
+        <w:t>two page</w:t>
+      </w:r>
+      <w:proofErr w:type="gramEnd"/>
+      <w:r>
+        <w:rPr>
+          <w:rFonts w:ascii="Times New Roman" w:eastAsia="Times New Roman" w:hAnsi="Times New Roman" w:cs="Times New Roman"/>
+          <w:sz w:val="24"/>
+          <w:szCs w:val="24"/>
+        </w:rPr>
+        <w:t xml:space="preserve"> Chess App I made last semester. I believe I did a good job of keeping my team updated on every step of my process. As I was working on features that span the whole project, I made sure to coordinate carefully with my team so that we would not have any conflicts on our code files. The only thing that I </w:t>
       </w:r>
       <w:r>
         <w:rPr>
@@ -3429,7 +3673,25 @@
           <w:sz w:val="24"/>
           <w:szCs w:val="24"/>
         </w:rPr>
-        <w:t xml:space="preserve"> shared it with my teammates. I thought about the different ways that a user could input information, and I think presenting them with a list of options to select from will greatly reduce the amount of bad inputs that the system will have to take care of. I created a drop down filter option so that the user can select whether they want to filter chats/matches by name or course. I added a date picker and time picker so that the user can just tap on the date and scroll to the time instead of manually inputting </w:t>
+        <w:t xml:space="preserve"> shared it with my teammates. I thought about the different ways that a user could input information, and I think presenting them with a list of options to select from will greatly reduce the amount of bad inputs that the system will have to take care of. I created a </w:t>
+      </w:r>
+      <w:proofErr w:type="gramStart"/>
+      <w:r>
+        <w:rPr>
+          <w:rFonts w:ascii="Times New Roman" w:eastAsia="Times New Roman" w:hAnsi="Times New Roman" w:cs="Times New Roman"/>
+          <w:sz w:val="24"/>
+          <w:szCs w:val="24"/>
+        </w:rPr>
+        <w:t>drop down</w:t>
+      </w:r>
+      <w:proofErr w:type="gramEnd"/>
+      <w:r>
+        <w:rPr>
+          <w:rFonts w:ascii="Times New Roman" w:eastAsia="Times New Roman" w:hAnsi="Times New Roman" w:cs="Times New Roman"/>
+          <w:sz w:val="24"/>
+          <w:szCs w:val="24"/>
+        </w:rPr>
+        <w:t xml:space="preserve"> filter option so that the user can select whether they want to filter chats/matches by name or course. I added a date picker and time picker so that the user can just tap on the date and scroll to the time instead of manually inputting </w:t>
       </w:r>
       <w:r>
         <w:rPr>
@@ -3445,7 +3707,25 @@
           <w:sz w:val="24"/>
           <w:szCs w:val="24"/>
         </w:rPr>
-        <w:t xml:space="preserve"> they set up a study session. I also made sure to keep the colors for my screen consistent with the other screens. We were all working on different screens, but it was still very important for us to update each other on when we are about to push changes into the repository. When we first started working on it, we encountered a couple of merge conflicts. But we were able to resolve them, and we have reduced the amount of conflicts by communicating more frequently about when we are planning to work on the project, when we are going to push, and if one of us needs to change something in another member’s files. From this deliverable, I learned about how to design the UI so that it looks consistent, simple, and easy for the user to navigate and use. I also further see the importance of frequent communications with the team members since it will reduce conflicts and the amount of time spent fixing those conflicts later on. </w:t>
+        <w:t xml:space="preserve"> they set up a study session. I also made sure to keep the colors for my screen consistent with the other screens. We were all working on different screens, but it was still very important for us to update each other on when we are about to push changes into the repository. When we first started working on it, we encountered a couple of merge conflicts. But we were able to resolve them, and we have reduced the amount of conflicts by communicating more frequently about when we are planning to work on the project, when we are going to push, and if one of us needs to change something in another member’s files. From this deliverable, I learned about how to design the UI so that it looks consistent, simple, and easy for the user to navigate and use. I also further see the importance of frequent communications with the team members since it will reduce conflicts and the amount of time spent fixing those conflicts </w:t>
+      </w:r>
+      <w:proofErr w:type="gramStart"/>
+      <w:r>
+        <w:rPr>
+          <w:rFonts w:ascii="Times New Roman" w:eastAsia="Times New Roman" w:hAnsi="Times New Roman" w:cs="Times New Roman"/>
+          <w:sz w:val="24"/>
+          <w:szCs w:val="24"/>
+        </w:rPr>
+        <w:t>later on</w:t>
+      </w:r>
+      <w:proofErr w:type="gramEnd"/>
+      <w:r>
+        <w:rPr>
+          <w:rFonts w:ascii="Times New Roman" w:eastAsia="Times New Roman" w:hAnsi="Times New Roman" w:cs="Times New Roman"/>
+          <w:sz w:val="24"/>
+          <w:szCs w:val="24"/>
+        </w:rPr>
+        <w:t xml:space="preserve">. </w:t>
       </w:r>
     </w:p>
     <w:p>
@@ -4533,6 +4813,18 @@
       </w:tblCellMar>
     </w:tblPr>
   </w:style>
+  <w:style w:type="character" w:styleId="Hyperlink">
+    <w:name w:val="Hyperlink"/>
+    <w:basedOn w:val="DefaultParagraphFont"/>
+    <w:uiPriority w:val="99"/>
+    <w:semiHidden/>
+    <w:unhideWhenUsed/>
+    <w:rsid w:val="003B2975"/>
+    <w:rPr>
+      <w:color w:val="0000FF"/>
+      <w:u w:val="single"/>
+    </w:rPr>
+  </w:style>
 </w:styles>
 </file>
 

</xml_diff>